<commit_message>
Especificação de caso de uso
</commit_message>
<xml_diff>
--- a/docs/Requisitos/Especificacoes_de_Requisitos.docx
+++ b/docs/Requisitos/Especificacoes_de_Requisitos.docx
@@ -200,8 +200,6 @@
             <w:t>Tabela de Conteúdo</w:t>
           </w:r>
         </w:p>
-        <w:bookmarkStart w:id="1" w:name="_GoBack"/>
-        <w:bookmarkEnd w:id="1"/>
         <w:p>
           <w:pPr>
             <w:pStyle w:val="Sumrio1"/>
@@ -2638,12 +2636,12 @@
           <w:numId w:val="2"/>
         </w:numPr>
       </w:pPr>
-      <w:bookmarkStart w:id="2" w:name="_Toc509557035"/>
+      <w:bookmarkStart w:id="1" w:name="_Toc509557035"/>
       <w:r>
         <w:lastRenderedPageBreak/>
         <w:t>Introdução</w:t>
       </w:r>
-      <w:bookmarkEnd w:id="2"/>
+      <w:bookmarkEnd w:id="1"/>
     </w:p>
     <w:p>
       <w:pPr>
@@ -2653,11 +2651,11 @@
           <w:numId w:val="2"/>
         </w:numPr>
       </w:pPr>
-      <w:bookmarkStart w:id="3" w:name="_Toc509557036"/>
+      <w:bookmarkStart w:id="2" w:name="_Toc509557036"/>
       <w:r>
         <w:t>Propósito</w:t>
       </w:r>
-      <w:bookmarkEnd w:id="3"/>
+      <w:bookmarkEnd w:id="2"/>
     </w:p>
     <w:p>
       <w:pPr>
@@ -2681,11 +2679,11 @@
           <w:numId w:val="2"/>
         </w:numPr>
       </w:pPr>
-      <w:bookmarkStart w:id="4" w:name="_Toc509557037"/>
+      <w:bookmarkStart w:id="3" w:name="_Toc509557037"/>
       <w:r>
         <w:t>Escopo</w:t>
       </w:r>
-      <w:bookmarkEnd w:id="4"/>
+      <w:bookmarkEnd w:id="3"/>
     </w:p>
     <w:p>
       <w:pPr>
@@ -2717,11 +2715,11 @@
           <w:numId w:val="2"/>
         </w:numPr>
       </w:pPr>
-      <w:bookmarkStart w:id="5" w:name="_Toc509557038"/>
+      <w:bookmarkStart w:id="4" w:name="_Toc509557038"/>
       <w:r>
         <w:t>Público-alvo</w:t>
       </w:r>
-      <w:bookmarkEnd w:id="5"/>
+      <w:bookmarkEnd w:id="4"/>
     </w:p>
     <w:p>
       <w:pPr>
@@ -2739,11 +2737,11 @@
           <w:numId w:val="2"/>
         </w:numPr>
       </w:pPr>
-      <w:bookmarkStart w:id="6" w:name="_Toc509557039"/>
+      <w:bookmarkStart w:id="5" w:name="_Toc509557039"/>
       <w:r>
         <w:t>Definições, Acrônimos e Abreviações</w:t>
       </w:r>
-      <w:bookmarkEnd w:id="6"/>
+      <w:bookmarkEnd w:id="5"/>
     </w:p>
     <w:tbl>
       <w:tblPr>
@@ -2766,34 +2764,34 @@
                 <w:b/>
               </w:rPr>
             </w:pPr>
-            <w:bookmarkStart w:id="7" w:name="_Toc509528536"/>
+            <w:bookmarkStart w:id="6" w:name="_Toc509528536"/>
             <w:r>
               <w:rPr>
                 <w:b/>
               </w:rPr>
               <w:t>Acrônimo</w:t>
             </w:r>
+            <w:bookmarkEnd w:id="6"/>
+          </w:p>
+        </w:tc>
+        <w:tc>
+          <w:tcPr>
+            <w:tcW w:w="7223" w:type="dxa"/>
+          </w:tcPr>
+          <w:p>
+            <w:pPr>
+              <w:rPr>
+                <w:b/>
+              </w:rPr>
+            </w:pPr>
+            <w:bookmarkStart w:id="7" w:name="_Toc509528537"/>
+            <w:r>
+              <w:rPr>
+                <w:b/>
+              </w:rPr>
+              <w:t>Definição</w:t>
+            </w:r>
             <w:bookmarkEnd w:id="7"/>
-          </w:p>
-        </w:tc>
-        <w:tc>
-          <w:tcPr>
-            <w:tcW w:w="7223" w:type="dxa"/>
-          </w:tcPr>
-          <w:p>
-            <w:pPr>
-              <w:rPr>
-                <w:b/>
-              </w:rPr>
-            </w:pPr>
-            <w:bookmarkStart w:id="8" w:name="_Toc509528537"/>
-            <w:r>
-              <w:rPr>
-                <w:b/>
-              </w:rPr>
-              <w:t>Definição</w:t>
-            </w:r>
-            <w:bookmarkEnd w:id="8"/>
           </w:p>
         </w:tc>
       </w:tr>
@@ -3031,11 +3029,11 @@
           <w:numId w:val="2"/>
         </w:numPr>
       </w:pPr>
-      <w:bookmarkStart w:id="9" w:name="_Toc509557040"/>
+      <w:bookmarkStart w:id="8" w:name="_Toc509557040"/>
       <w:r>
         <w:t>Referências</w:t>
       </w:r>
-      <w:bookmarkEnd w:id="9"/>
+      <w:bookmarkEnd w:id="8"/>
     </w:p>
     <w:p>
       <w:r>
@@ -3050,11 +3048,11 @@
           <w:numId w:val="2"/>
         </w:numPr>
       </w:pPr>
-      <w:bookmarkStart w:id="10" w:name="_Toc509557041"/>
+      <w:bookmarkStart w:id="9" w:name="_Toc509557041"/>
       <w:r>
         <w:t>Identificação e Localização do Documento</w:t>
       </w:r>
-      <w:bookmarkEnd w:id="10"/>
+      <w:bookmarkEnd w:id="9"/>
     </w:p>
     <w:p/>
     <w:p>
@@ -3065,11 +3063,11 @@
           <w:numId w:val="2"/>
         </w:numPr>
       </w:pPr>
-      <w:bookmarkStart w:id="11" w:name="_Toc509557042"/>
+      <w:bookmarkStart w:id="10" w:name="_Toc509557042"/>
       <w:r>
         <w:t>Organização do Documento</w:t>
       </w:r>
-      <w:bookmarkEnd w:id="11"/>
+      <w:bookmarkEnd w:id="10"/>
     </w:p>
     <w:p>
       <w:pPr>
@@ -3109,12 +3107,12 @@
           <w:numId w:val="2"/>
         </w:numPr>
       </w:pPr>
-      <w:bookmarkStart w:id="12" w:name="_Toc509557043"/>
+      <w:bookmarkStart w:id="11" w:name="_Toc509557043"/>
       <w:r>
         <w:lastRenderedPageBreak/>
         <w:t>Visão Geral do Sistema</w:t>
       </w:r>
-      <w:bookmarkEnd w:id="12"/>
+      <w:bookmarkEnd w:id="11"/>
     </w:p>
     <w:p>
       <w:pPr>
@@ -3124,11 +3122,11 @@
           <w:numId w:val="2"/>
         </w:numPr>
       </w:pPr>
-      <w:bookmarkStart w:id="13" w:name="_Toc509557044"/>
+      <w:bookmarkStart w:id="12" w:name="_Toc509557044"/>
       <w:r>
         <w:t>Classes e Características dos Usuários</w:t>
       </w:r>
-      <w:bookmarkEnd w:id="13"/>
+      <w:bookmarkEnd w:id="12"/>
     </w:p>
     <w:p>
       <w:r>
@@ -3239,11 +3237,11 @@
           <w:numId w:val="2"/>
         </w:numPr>
       </w:pPr>
-      <w:bookmarkStart w:id="14" w:name="_Toc509557045"/>
+      <w:bookmarkStart w:id="13" w:name="_Toc509557045"/>
       <w:r>
         <w:t>Premissas</w:t>
       </w:r>
-      <w:bookmarkEnd w:id="14"/>
+      <w:bookmarkEnd w:id="13"/>
     </w:p>
     <w:p>
       <w:r>
@@ -3258,11 +3256,11 @@
           <w:numId w:val="2"/>
         </w:numPr>
       </w:pPr>
-      <w:bookmarkStart w:id="15" w:name="_Toc509557046"/>
+      <w:bookmarkStart w:id="14" w:name="_Toc509557046"/>
       <w:r>
         <w:t>Restrições</w:t>
       </w:r>
-      <w:bookmarkEnd w:id="15"/>
+      <w:bookmarkEnd w:id="14"/>
     </w:p>
     <w:p>
       <w:r>
@@ -3277,11 +3275,11 @@
           <w:numId w:val="2"/>
         </w:numPr>
       </w:pPr>
-      <w:bookmarkStart w:id="16" w:name="_Toc509557047"/>
+      <w:bookmarkStart w:id="15" w:name="_Toc509557047"/>
       <w:r>
         <w:t>Requisitos Funcionais</w:t>
       </w:r>
-      <w:bookmarkEnd w:id="16"/>
+      <w:bookmarkEnd w:id="15"/>
     </w:p>
     <w:tbl>
       <w:tblPr>
@@ -4467,7 +4465,6 @@
           </w:tcPr>
           <w:p>
             <w:pPr>
-              <w:jc w:val="right"/>
               <w:rPr>
                 <w:b/>
               </w:rPr>
@@ -5397,7 +5394,15 @@
           </w:tcPr>
           <w:p>
             <w:r>
-              <w:t>O Administrador do Sistema deve realizar o cadastro de novos Laboratórios.</w:t>
+              <w:t xml:space="preserve">O </w:t>
+            </w:r>
+            <w:bookmarkStart w:id="16" w:name="_GoBack"/>
+            <w:r>
+              <w:t>Administrador</w:t>
+            </w:r>
+            <w:bookmarkEnd w:id="16"/>
+            <w:r>
+              <w:t xml:space="preserve"> do Sistema deve realizar o cadastro de novos Laboratórios.</w:t>
             </w:r>
           </w:p>
         </w:tc>
@@ -11775,7 +11780,7 @@
                                     <w:noProof/>
                                     <w:color w:val="8C8C8C" w:themeColor="background1" w:themeShade="8C"/>
                                   </w:rPr>
-                                  <w:t>10</w:t>
+                                  <w:t>11</w:t>
                                 </w:r>
                                 <w:r>
                                   <w:rPr>
@@ -11912,7 +11917,7 @@
                               <w:noProof/>
                               <w:color w:val="8C8C8C" w:themeColor="background1" w:themeShade="8C"/>
                             </w:rPr>
-                            <w:t>10</w:t>
+                            <w:t>11</w:t>
                           </w:r>
                           <w:r>
                             <w:rPr>
@@ -13191,7 +13196,7 @@
 </file>
 
 <file path=customXml/itemProps1.xml><?xml version="1.0" encoding="utf-8"?>
-<ds:datastoreItem xmlns:ds="http://schemas.openxmlformats.org/officeDocument/2006/customXml" ds:itemID="{4AB38CCD-ACB1-4C5F-9D41-48F95EEE1DFF}">
+<ds:datastoreItem xmlns:ds="http://schemas.openxmlformats.org/officeDocument/2006/customXml" ds:itemID="{4B79E91E-F843-4190-A88A-BD7A5C53D819}">
   <ds:schemaRefs>
     <ds:schemaRef ds:uri="http://schemas.openxmlformats.org/officeDocument/2006/bibliography"/>
   </ds:schemaRefs>

</xml_diff>